<commit_message>
Stress test results report
</commit_message>
<xml_diff>
--- a/assignment/Stress Test Results Report.docx
+++ b/assignment/Stress Test Results Report.docx
@@ -5,23 +5,22 @@
     <w:p>
       <w:pPr>
         <w:pStyle w:val="Ttulo1"/>
+        <w:rPr>
+          <w:lang w:val="en-US"/>
+        </w:rPr>
       </w:pPr>
       <w:r>
-        <w:t xml:space="preserve">Stress Test </w:t>
-      </w:r>
-      <w:proofErr w:type="spellStart"/>
-      <w:r>
-        <w:t>Results</w:t>
-      </w:r>
-      <w:proofErr w:type="spellEnd"/>
-      <w:r>
-        <w:t xml:space="preserve"> Report</w:t>
+        <w:rPr>
+          <w:lang w:val="en-US"/>
+        </w:rPr>
+        <w:t>Stress Test Results Report</w:t>
       </w:r>
     </w:p>
     <w:p>
       <w:pPr>
         <w:rPr>
           <w:rFonts w:ascii="Aptos" w:hAnsi="Aptos"/>
+          <w:lang w:val="en-US"/>
         </w:rPr>
       </w:pPr>
     </w:p>
@@ -79,6 +78,7 @@
                 <w:rFonts w:ascii="Aptos" w:hAnsi="Aptos"/>
                 <w:b/>
                 <w:bCs/>
+                <w:lang w:val="en-US"/>
               </w:rPr>
             </w:pPr>
             <w:r>
@@ -86,6 +86,7 @@
                 <w:rFonts w:ascii="Aptos" w:hAnsi="Aptos"/>
                 <w:b/>
                 <w:bCs/>
+                <w:lang w:val="en-US"/>
               </w:rPr>
               <w:t>Tester</w:t>
             </w:r>
@@ -440,10 +441,7 @@
               <w:t xml:space="preserve"> folder</w:t>
             </w:r>
             <w:r>
-              <w:t xml:space="preserve">. Locust is running in this endpoint: </w:t>
-            </w:r>
-            <w:r>
-              <w:t>http://localhost:8089</w:t>
+              <w:t>. Locust is running in this endpoint: http://localhost:8089</w:t>
             </w:r>
           </w:p>
           <w:p>
@@ -516,10 +514,7 @@
             </w:pPr>
             <w:r>
               <w:lastRenderedPageBreak/>
-              <w:t xml:space="preserve">Test </w:t>
-            </w:r>
-            <w:r>
-              <w:t>results</w:t>
+              <w:t>Test results</w:t>
             </w:r>
           </w:p>
         </w:tc>
@@ -555,10 +550,7 @@
               <w:pStyle w:val="RowTitle"/>
             </w:pPr>
             <w:r>
-              <w:t>Test results</w:t>
-            </w:r>
-            <w:r>
-              <w:t xml:space="preserve"> with one user</w:t>
+              <w:t>Test results with one user</w:t>
             </w:r>
           </w:p>
         </w:tc>
@@ -576,17 +568,17 @@
               <w:tblLook w:val="04A0" w:firstRow="1" w:lastRow="0" w:firstColumn="1" w:lastColumn="0" w:noHBand="0" w:noVBand="1"/>
             </w:tblPr>
             <w:tblGrid>
-              <w:gridCol w:w="1041"/>
-              <w:gridCol w:w="898"/>
-              <w:gridCol w:w="555"/>
-              <w:gridCol w:w="625"/>
-              <w:gridCol w:w="857"/>
-              <w:gridCol w:w="808"/>
-              <w:gridCol w:w="602"/>
-              <w:gridCol w:w="728"/>
-              <w:gridCol w:w="571"/>
-              <w:gridCol w:w="881"/>
-              <w:gridCol w:w="928"/>
+              <w:gridCol w:w="1086"/>
+              <w:gridCol w:w="871"/>
+              <w:gridCol w:w="548"/>
+              <w:gridCol w:w="612"/>
+              <w:gridCol w:w="854"/>
+              <w:gridCol w:w="796"/>
+              <w:gridCol w:w="595"/>
+              <w:gridCol w:w="743"/>
+              <w:gridCol w:w="561"/>
+              <w:gridCol w:w="870"/>
+              <w:gridCol w:w="958"/>
             </w:tblGrid>
             <w:tr>
               <w:trPr>
@@ -736,14 +728,7 @@
                       <w:sz w:val="20"/>
                       <w:szCs w:val="20"/>
                     </w:rPr>
-                    <w:t>Avg</w:t>
-                  </w:r>
-                  <w:r>
-                    <w:rPr>
-                      <w:sz w:val="20"/>
-                      <w:szCs w:val="20"/>
-                    </w:rPr>
-                    <w:t xml:space="preserve"> (</w:t>
+                    <w:t>Avg (</w:t>
                   </w:r>
                   <w:proofErr w:type="spellStart"/>
                   <w:r>
@@ -1839,13 +1824,7 @@
               <w:pStyle w:val="CellBullets"/>
             </w:pPr>
             <w:r>
-              <w:t>Total</w:t>
-            </w:r>
-            <w:r>
-              <w:t xml:space="preserve"> ratio</w:t>
-            </w:r>
-            <w:r>
-              <w:t>:</w:t>
+              <w:t>Total ratio:</w:t>
             </w:r>
           </w:p>
           <w:p>
@@ -1876,7 +1855,6 @@
               <w:ind w:left="589" w:hanging="283"/>
             </w:pPr>
             <w:r>
-              <w:lastRenderedPageBreak/>
               <w:t xml:space="preserve">50.0% </w:t>
             </w:r>
             <w:proofErr w:type="spellStart"/>
@@ -1885,10 +1863,7 @@
             </w:r>
             <w:proofErr w:type="spellEnd"/>
             <w:r>
-              <w:t xml:space="preserve"> / </w:t>
-            </w:r>
-            <w:r>
-              <w:t xml:space="preserve">50.0% </w:t>
+              <w:t xml:space="preserve"> / 50.0% </w:t>
             </w:r>
             <w:proofErr w:type="spellStart"/>
             <w:r>
@@ -1911,16 +1886,7 @@
             </w:pPr>
             <w:r>
               <w:lastRenderedPageBreak/>
-              <w:t xml:space="preserve">Test results with </w:t>
-            </w:r>
-            <w:r>
-              <w:t>10</w:t>
-            </w:r>
-            <w:r>
-              <w:t xml:space="preserve"> user</w:t>
-            </w:r>
-            <w:r>
-              <w:t>s</w:t>
+              <w:t>Test results with 10 users</w:t>
             </w:r>
           </w:p>
         </w:tc>
@@ -1938,17 +1904,17 @@
               <w:tblLook w:val="04A0" w:firstRow="1" w:lastRow="0" w:firstColumn="1" w:lastColumn="0" w:noHBand="0" w:noVBand="1"/>
             </w:tblPr>
             <w:tblGrid>
-              <w:gridCol w:w="977"/>
-              <w:gridCol w:w="898"/>
-              <w:gridCol w:w="555"/>
-              <w:gridCol w:w="625"/>
-              <w:gridCol w:w="857"/>
-              <w:gridCol w:w="808"/>
-              <w:gridCol w:w="602"/>
-              <w:gridCol w:w="705"/>
-              <w:gridCol w:w="701"/>
-              <w:gridCol w:w="881"/>
-              <w:gridCol w:w="885"/>
+              <w:gridCol w:w="1036"/>
+              <w:gridCol w:w="871"/>
+              <w:gridCol w:w="547"/>
+              <w:gridCol w:w="609"/>
+              <w:gridCol w:w="854"/>
+              <w:gridCol w:w="794"/>
+              <w:gridCol w:w="594"/>
+              <w:gridCol w:w="725"/>
+              <w:gridCol w:w="672"/>
+              <w:gridCol w:w="867"/>
+              <w:gridCol w:w="925"/>
             </w:tblGrid>
             <w:tr>
               <w:trPr>
@@ -2098,14 +2064,7 @@
                       <w:sz w:val="20"/>
                       <w:szCs w:val="20"/>
                     </w:rPr>
-                    <w:t>Avg</w:t>
-                  </w:r>
-                  <w:r>
-                    <w:rPr>
-                      <w:sz w:val="20"/>
-                      <w:szCs w:val="20"/>
-                    </w:rPr>
-                    <w:t xml:space="preserve"> (</w:t>
+                    <w:t>Avg (</w:t>
                   </w:r>
                   <w:proofErr w:type="spellStart"/>
                   <w:r>
@@ -3262,13 +3221,7 @@
               <w:pStyle w:val="RowTitle"/>
             </w:pPr>
             <w:r>
-              <w:t>Test results with 1</w:t>
-            </w:r>
-            <w:r>
-              <w:t>0</w:t>
-            </w:r>
-            <w:r>
-              <w:t>0 users</w:t>
+              <w:t>Test results with 100 users</w:t>
             </w:r>
           </w:p>
         </w:tc>
@@ -3286,17 +3239,17 @@
               <w:tblLook w:val="04A0" w:firstRow="1" w:lastRow="0" w:firstColumn="1" w:lastColumn="0" w:noHBand="0" w:noVBand="1"/>
             </w:tblPr>
             <w:tblGrid>
-              <w:gridCol w:w="688"/>
-              <w:gridCol w:w="898"/>
-              <w:gridCol w:w="644"/>
-              <w:gridCol w:w="625"/>
-              <w:gridCol w:w="857"/>
-              <w:gridCol w:w="808"/>
-              <w:gridCol w:w="602"/>
-              <w:gridCol w:w="644"/>
-              <w:gridCol w:w="571"/>
-              <w:gridCol w:w="881"/>
-              <w:gridCol w:w="693"/>
+              <w:gridCol w:w="652"/>
+              <w:gridCol w:w="871"/>
+              <w:gridCol w:w="622"/>
+              <w:gridCol w:w="585"/>
+              <w:gridCol w:w="854"/>
+              <w:gridCol w:w="774"/>
+              <w:gridCol w:w="584"/>
+              <w:gridCol w:w="622"/>
+              <w:gridCol w:w="540"/>
+              <w:gridCol w:w="849"/>
+              <w:gridCol w:w="671"/>
             </w:tblGrid>
             <w:tr>
               <w:trPr>
@@ -3446,14 +3399,7 @@
                       <w:sz w:val="20"/>
                       <w:szCs w:val="20"/>
                     </w:rPr>
-                    <w:t>Avg</w:t>
-                  </w:r>
-                  <w:r>
-                    <w:rPr>
-                      <w:sz w:val="20"/>
-                      <w:szCs w:val="20"/>
-                    </w:rPr>
-                    <w:t xml:space="preserve"> (</w:t>
+                    <w:t>Avg (</w:t>
                   </w:r>
                   <w:proofErr w:type="spellStart"/>
                   <w:r>
@@ -4529,13 +4475,7 @@
               <w:pStyle w:val="CellBullets"/>
             </w:pPr>
             <w:r>
-              <w:t xml:space="preserve">Median time for the index is </w:t>
-            </w:r>
-            <w:r>
-              <w:t>2200</w:t>
-            </w:r>
-            <w:r>
-              <w:t xml:space="preserve"> </w:t>
+              <w:t xml:space="preserve">Median time for the index is 2200 </w:t>
             </w:r>
             <w:proofErr w:type="spellStart"/>
             <w:r>
@@ -4543,19 +4483,7 @@
             </w:r>
             <w:proofErr w:type="spellEnd"/>
             <w:r>
-              <w:t xml:space="preserve"> Median time for /predict endpoint is </w:t>
-            </w:r>
-            <w:r>
-              <w:t>3</w:t>
-            </w:r>
-            <w:r>
-              <w:t>1</w:t>
-            </w:r>
-            <w:r>
-              <w:t>0</w:t>
-            </w:r>
-            <w:r>
-              <w:t xml:space="preserve">0 </w:t>
+              <w:t xml:space="preserve"> Median time for /predict endpoint is 3100 </w:t>
             </w:r>
             <w:proofErr w:type="spellStart"/>
             <w:r>
@@ -4629,13 +4557,7 @@
               <w:pStyle w:val="RowTitle"/>
             </w:pPr>
             <w:r>
-              <w:t xml:space="preserve">Test results with </w:t>
-            </w:r>
-            <w:r>
-              <w:t>500</w:t>
-            </w:r>
-            <w:r>
-              <w:t xml:space="preserve"> users</w:t>
+              <w:t>Test results with 500 users</w:t>
             </w:r>
           </w:p>
         </w:tc>
@@ -4653,17 +4575,17 @@
               <w:tblLook w:val="04A0" w:firstRow="1" w:lastRow="0" w:firstColumn="1" w:lastColumn="0" w:noHBand="0" w:noVBand="1"/>
             </w:tblPr>
             <w:tblGrid>
-              <w:gridCol w:w="904"/>
-              <w:gridCol w:w="898"/>
-              <w:gridCol w:w="644"/>
-              <w:gridCol w:w="625"/>
-              <w:gridCol w:w="857"/>
-              <w:gridCol w:w="772"/>
-              <w:gridCol w:w="602"/>
-              <w:gridCol w:w="772"/>
-              <w:gridCol w:w="701"/>
-              <w:gridCol w:w="881"/>
-              <w:gridCol w:w="838"/>
+              <w:gridCol w:w="984"/>
+              <w:gridCol w:w="871"/>
+              <w:gridCol w:w="622"/>
+              <w:gridCol w:w="606"/>
+              <w:gridCol w:w="854"/>
+              <w:gridCol w:w="768"/>
+              <w:gridCol w:w="593"/>
+              <w:gridCol w:w="768"/>
+              <w:gridCol w:w="672"/>
+              <w:gridCol w:w="865"/>
+              <w:gridCol w:w="891"/>
             </w:tblGrid>
             <w:tr>
               <w:trPr>
@@ -4813,14 +4735,7 @@
                       <w:sz w:val="20"/>
                       <w:szCs w:val="20"/>
                     </w:rPr>
-                    <w:t>Avg</w:t>
-                  </w:r>
-                  <w:r>
-                    <w:rPr>
-                      <w:sz w:val="20"/>
-                      <w:szCs w:val="20"/>
-                    </w:rPr>
-                    <w:t xml:space="preserve"> (</w:t>
+                    <w:t>Avg (</w:t>
                   </w:r>
                   <w:proofErr w:type="spellStart"/>
                   <w:r>
@@ -6032,6 +5947,1695 @@
         </w:tc>
       </w:tr>
     </w:tbl>
+    <w:p>
+      <w:pPr>
+        <w:rPr>
+          <w:rFonts w:ascii="Aptos" w:hAnsi="Aptos"/>
+          <w:lang w:val="en-US"/>
+        </w:rPr>
+      </w:pPr>
+    </w:p>
+    <w:p>
+      <w:pPr>
+        <w:rPr>
+          <w:rFonts w:ascii="Aptos" w:hAnsi="Aptos"/>
+          <w:lang w:val="en-US"/>
+        </w:rPr>
+      </w:pPr>
+    </w:p>
+    <w:p>
+      <w:pPr>
+        <w:rPr>
+          <w:rFonts w:ascii="Aptos" w:hAnsi="Aptos"/>
+          <w:lang w:val="en-US"/>
+        </w:rPr>
+      </w:pPr>
+      <w:r>
+        <w:rPr>
+          <w:rFonts w:ascii="Aptos" w:hAnsi="Aptos"/>
+          <w:lang w:val="en-US"/>
+        </w:rPr>
+        <w:br w:type="page"/>
+      </w:r>
+    </w:p>
+    <w:p>
+      <w:pPr>
+        <w:pStyle w:val="Ttulo2"/>
+      </w:pPr>
+      <w:r>
+        <w:lastRenderedPageBreak/>
+        <w:t>Increasing the number of instances</w:t>
+      </w:r>
+    </w:p>
+    <w:p>
+      <w:pPr>
+        <w:rPr>
+          <w:lang w:val="en-US"/>
+        </w:rPr>
+      </w:pPr>
+    </w:p>
+    <w:tbl>
+      <w:tblPr>
+        <w:tblStyle w:val="Tablaconcuadrcula"/>
+        <w:tblW w:w="8720" w:type="dxa"/>
+        <w:tblLook w:val="04A0" w:firstRow="1" w:lastRow="0" w:firstColumn="1" w:lastColumn="0" w:noHBand="0" w:noVBand="1"/>
+      </w:tblPr>
+      <w:tblGrid>
+        <w:gridCol w:w="8720"/>
+      </w:tblGrid>
+      <w:tr>
+        <w:tc>
+          <w:tcPr>
+            <w:tcW w:w="8720" w:type="dxa"/>
+            <w:shd w:val="clear" w:color="auto" w:fill="B4C6E7" w:themeFill="accent1" w:themeFillTint="66"/>
+          </w:tcPr>
+          <w:p>
+            <w:pPr>
+              <w:pStyle w:val="RowTitle"/>
+            </w:pPr>
+            <w:r>
+              <w:t>Purpose</w:t>
+            </w:r>
+          </w:p>
+        </w:tc>
+      </w:tr>
+      <w:tr>
+        <w:tc>
+          <w:tcPr>
+            <w:tcW w:w="8720" w:type="dxa"/>
+          </w:tcPr>
+          <w:p>
+            <w:pPr>
+              <w:pStyle w:val="CellText"/>
+            </w:pPr>
+            <w:r>
+              <w:t xml:space="preserve">Stress-test </w:t>
+            </w:r>
+            <w:r>
+              <w:t>the same model increasing the number of instances of the model</w:t>
+            </w:r>
+          </w:p>
+        </w:tc>
+      </w:tr>
+      <w:tr>
+        <w:tc>
+          <w:tcPr>
+            <w:tcW w:w="8720" w:type="dxa"/>
+            <w:shd w:val="clear" w:color="auto" w:fill="B4C6E7" w:themeFill="accent1" w:themeFillTint="66"/>
+          </w:tcPr>
+          <w:p>
+            <w:pPr>
+              <w:pStyle w:val="RowTitle"/>
+            </w:pPr>
+            <w:r>
+              <w:t>Testing objectives</w:t>
+            </w:r>
+          </w:p>
+        </w:tc>
+      </w:tr>
+      <w:tr>
+        <w:tc>
+          <w:tcPr>
+            <w:tcW w:w="8720" w:type="dxa"/>
+          </w:tcPr>
+          <w:p>
+            <w:pPr>
+              <w:pStyle w:val="CellBullets"/>
+            </w:pPr>
+            <w:r>
+              <w:t>Increase the number of instances of the model container</w:t>
+            </w:r>
+          </w:p>
+          <w:p>
+            <w:pPr>
+              <w:pStyle w:val="CellBullets"/>
+            </w:pPr>
+            <w:r>
+              <w:t xml:space="preserve">Stress-test the system to validate the throughput under heavy loads </w:t>
+            </w:r>
+          </w:p>
+          <w:p>
+            <w:pPr>
+              <w:pStyle w:val="CellBullets"/>
+            </w:pPr>
+            <w:r>
+              <w:t xml:space="preserve">Measure the </w:t>
+            </w:r>
+            <w:r>
+              <w:t xml:space="preserve">performance of </w:t>
+            </w:r>
+            <w:r>
+              <w:t>the API under heavy load</w:t>
+            </w:r>
+            <w:r>
+              <w:t xml:space="preserve"> when increasing the number of instances of the model</w:t>
+            </w:r>
+          </w:p>
+        </w:tc>
+      </w:tr>
+      <w:tr>
+        <w:tc>
+          <w:tcPr>
+            <w:tcW w:w="8720" w:type="dxa"/>
+            <w:shd w:val="clear" w:color="auto" w:fill="B4C6E7" w:themeFill="accent1" w:themeFillTint="66"/>
+          </w:tcPr>
+          <w:p>
+            <w:pPr>
+              <w:pStyle w:val="RowTitle"/>
+            </w:pPr>
+            <w:r>
+              <w:t>Test methodology</w:t>
+            </w:r>
+          </w:p>
+        </w:tc>
+      </w:tr>
+      <w:tr>
+        <w:tc>
+          <w:tcPr>
+            <w:tcW w:w="8720" w:type="dxa"/>
+          </w:tcPr>
+          <w:p>
+            <w:pPr>
+              <w:pStyle w:val="CellText"/>
+            </w:pPr>
+            <w:r>
+              <w:t>The test methodology is the same as the previous one, except that the number of instances was increased</w:t>
+            </w:r>
+            <w:r>
+              <w:t xml:space="preserve"> with the following command:</w:t>
+            </w:r>
+          </w:p>
+          <w:p>
+            <w:pPr>
+              <w:pStyle w:val="CellText"/>
+              <w:rPr>
+                <w:rFonts w:ascii="Courier New" w:hAnsi="Courier New" w:cs="Courier New"/>
+              </w:rPr>
+            </w:pPr>
+            <w:r>
+              <w:rPr>
+                <w:rFonts w:ascii="Courier New" w:hAnsi="Courier New" w:cs="Courier New"/>
+              </w:rPr>
+              <w:t>docker compose up --build --scale model=5 -d</w:t>
+            </w:r>
+          </w:p>
+          <w:p>
+            <w:pPr>
+              <w:pStyle w:val="CellText"/>
+            </w:pPr>
+            <w:r>
+              <w:t>Now, there are five instances of the model container, as can be seen with this command:</w:t>
+            </w:r>
+          </w:p>
+          <w:p>
+            <w:pPr>
+              <w:pStyle w:val="Code"/>
+            </w:pPr>
+            <w:r>
+              <w:t xml:space="preserve">Docker </w:t>
+            </w:r>
+            <w:proofErr w:type="spellStart"/>
+            <w:r>
+              <w:t>ps</w:t>
+            </w:r>
+            <w:proofErr w:type="spellEnd"/>
+          </w:p>
+          <w:p>
+            <w:pPr>
+              <w:pStyle w:val="CellText"/>
+            </w:pPr>
+            <w:r>
+              <w:drawing>
+                <wp:inline distT="0" distB="0" distL="0" distR="0" wp14:anchorId="19B3DC1F" wp14:editId="241050BA">
+                  <wp:extent cx="5400040" cy="745490"/>
+                  <wp:effectExtent l="0" t="0" r="0" b="0"/>
+                  <wp:docPr id="1" name="Imagen 1"/>
+                  <wp:cNvGraphicFramePr>
+                    <a:graphicFrameLocks xmlns:a="http://schemas.openxmlformats.org/drawingml/2006/main" noChangeAspect="1"/>
+                  </wp:cNvGraphicFramePr>
+                  <a:graphic xmlns:a="http://schemas.openxmlformats.org/drawingml/2006/main">
+                    <a:graphicData uri="http://schemas.openxmlformats.org/drawingml/2006/picture">
+                      <pic:pic xmlns:pic="http://schemas.openxmlformats.org/drawingml/2006/picture">
+                        <pic:nvPicPr>
+                          <pic:cNvPr id="1" name=""/>
+                          <pic:cNvPicPr/>
+                        </pic:nvPicPr>
+                        <pic:blipFill>
+                          <a:blip r:embed="rId13"/>
+                          <a:stretch>
+                            <a:fillRect/>
+                          </a:stretch>
+                        </pic:blipFill>
+                        <pic:spPr>
+                          <a:xfrm>
+                            <a:off x="0" y="0"/>
+                            <a:ext cx="5400040" cy="745490"/>
+                          </a:xfrm>
+                          <a:prstGeom prst="rect">
+                            <a:avLst/>
+                          </a:prstGeom>
+                        </pic:spPr>
+                      </pic:pic>
+                    </a:graphicData>
+                  </a:graphic>
+                </wp:inline>
+              </w:drawing>
+            </w:r>
+          </w:p>
+          <w:p>
+            <w:pPr>
+              <w:pStyle w:val="CellText"/>
+            </w:pPr>
+            <w:r>
+              <w:t>Now, the stress test is repeated to see if the response time decreases</w:t>
+            </w:r>
+          </w:p>
+        </w:tc>
+      </w:tr>
+      <w:tr>
+        <w:tc>
+          <w:tcPr>
+            <w:tcW w:w="8720" w:type="dxa"/>
+            <w:shd w:val="clear" w:color="auto" w:fill="B4C6E7" w:themeFill="accent1" w:themeFillTint="66"/>
+          </w:tcPr>
+          <w:p>
+            <w:pPr>
+              <w:pStyle w:val="RowTitle"/>
+            </w:pPr>
+            <w:r>
+              <w:t>Test results</w:t>
+            </w:r>
+          </w:p>
+        </w:tc>
+      </w:tr>
+      <w:tr>
+        <w:tc>
+          <w:tcPr>
+            <w:tcW w:w="8720" w:type="dxa"/>
+          </w:tcPr>
+          <w:p>
+            <w:pPr>
+              <w:pStyle w:val="CellText"/>
+            </w:pPr>
+            <w:r>
+              <w:t>I tested the service with 500 concurrent users, at a spawn rate of 100 users/second.</w:t>
+            </w:r>
+          </w:p>
+        </w:tc>
+      </w:tr>
+      <w:tr>
+        <w:tc>
+          <w:tcPr>
+            <w:tcW w:w="8720" w:type="dxa"/>
+            <w:shd w:val="clear" w:color="auto" w:fill="D9E2F3" w:themeFill="accent1" w:themeFillTint="33"/>
+          </w:tcPr>
+          <w:p>
+            <w:pPr>
+              <w:pStyle w:val="RowTitle"/>
+            </w:pPr>
+            <w:r>
+              <w:t>Test results with 500 users</w:t>
+            </w:r>
+          </w:p>
+        </w:tc>
+      </w:tr>
+      <w:tr>
+        <w:tc>
+          <w:tcPr>
+            <w:tcW w:w="8720" w:type="dxa"/>
+          </w:tcPr>
+          <w:tbl>
+            <w:tblPr>
+              <w:tblStyle w:val="Tablaconcuadrcula1clara-nfasis1"/>
+              <w:tblW w:w="0" w:type="auto"/>
+              <w:tblLook w:val="04A0" w:firstRow="1" w:lastRow="0" w:firstColumn="1" w:lastColumn="0" w:noHBand="0" w:noVBand="1"/>
+            </w:tblPr>
+            <w:tblGrid>
+              <w:gridCol w:w="1069"/>
+              <w:gridCol w:w="871"/>
+              <w:gridCol w:w="622"/>
+              <w:gridCol w:w="611"/>
+              <w:gridCol w:w="854"/>
+              <w:gridCol w:w="748"/>
+              <w:gridCol w:w="595"/>
+              <w:gridCol w:w="748"/>
+              <w:gridCol w:w="560"/>
+              <w:gridCol w:w="869"/>
+              <w:gridCol w:w="947"/>
+            </w:tblGrid>
+            <w:tr>
+              <w:trPr>
+                <w:cnfStyle w:val="100000000000" w:firstRow="1" w:lastRow="0" w:firstColumn="0" w:lastColumn="0" w:oddVBand="0" w:evenVBand="0" w:oddHBand="0" w:evenHBand="0" w:firstRowFirstColumn="0" w:firstRowLastColumn="0" w:lastRowFirstColumn="0" w:lastRowLastColumn="0"/>
+              </w:trPr>
+              <w:tc>
+                <w:tcPr>
+                  <w:cnfStyle w:val="001000000000" w:firstRow="0" w:lastRow="0" w:firstColumn="1" w:lastColumn="0" w:oddVBand="0" w:evenVBand="0" w:oddHBand="0" w:evenHBand="0" w:firstRowFirstColumn="0" w:firstRowLastColumn="0" w:lastRowFirstColumn="0" w:lastRowLastColumn="0"/>
+                  <w:tcW w:w="1255" w:type="dxa"/>
+                </w:tcPr>
+                <w:p>
+                  <w:pPr>
+                    <w:pStyle w:val="CellText"/>
+                    <w:rPr>
+                      <w:sz w:val="20"/>
+                      <w:szCs w:val="20"/>
+                    </w:rPr>
+                  </w:pPr>
+                  <w:r>
+                    <w:rPr>
+                      <w:sz w:val="20"/>
+                      <w:szCs w:val="20"/>
+                    </w:rPr>
+                    <w:t>Type</w:t>
+                  </w:r>
+                </w:p>
+              </w:tc>
+              <w:tc>
+                <w:tcPr>
+                  <w:tcW w:w="820" w:type="dxa"/>
+                </w:tcPr>
+                <w:p>
+                  <w:pPr>
+                    <w:pStyle w:val="CellText"/>
+                    <w:cnfStyle w:val="100000000000" w:firstRow="1" w:lastRow="0" w:firstColumn="0" w:lastColumn="0" w:oddVBand="0" w:evenVBand="0" w:oddHBand="0" w:evenHBand="0" w:firstRowFirstColumn="0" w:firstRowLastColumn="0" w:lastRowFirstColumn="0" w:lastRowLastColumn="0"/>
+                    <w:rPr>
+                      <w:sz w:val="20"/>
+                      <w:szCs w:val="20"/>
+                    </w:rPr>
+                  </w:pPr>
+                  <w:r>
+                    <w:rPr>
+                      <w:sz w:val="20"/>
+                      <w:szCs w:val="20"/>
+                    </w:rPr>
+                    <w:t>Name</w:t>
+                  </w:r>
+                </w:p>
+              </w:tc>
+              <w:tc>
+                <w:tcPr>
+                  <w:tcW w:w="553" w:type="dxa"/>
+                </w:tcPr>
+                <w:p>
+                  <w:pPr>
+                    <w:pStyle w:val="CellText"/>
+                    <w:cnfStyle w:val="100000000000" w:firstRow="1" w:lastRow="0" w:firstColumn="0" w:lastColumn="0" w:oddVBand="0" w:evenVBand="0" w:oddHBand="0" w:evenHBand="0" w:firstRowFirstColumn="0" w:firstRowLastColumn="0" w:lastRowFirstColumn="0" w:lastRowLastColumn="0"/>
+                    <w:rPr>
+                      <w:sz w:val="20"/>
+                      <w:szCs w:val="20"/>
+                    </w:rPr>
+                  </w:pPr>
+                  <w:r>
+                    <w:rPr>
+                      <w:sz w:val="20"/>
+                      <w:szCs w:val="20"/>
+                    </w:rPr>
+                    <w:t># Req</w:t>
+                  </w:r>
+                </w:p>
+              </w:tc>
+              <w:tc>
+                <w:tcPr>
+                  <w:tcW w:w="623" w:type="dxa"/>
+                </w:tcPr>
+                <w:p>
+                  <w:pPr>
+                    <w:pStyle w:val="CellText"/>
+                    <w:cnfStyle w:val="100000000000" w:firstRow="1" w:lastRow="0" w:firstColumn="0" w:lastColumn="0" w:oddVBand="0" w:evenVBand="0" w:oddHBand="0" w:evenHBand="0" w:firstRowFirstColumn="0" w:firstRowLastColumn="0" w:lastRowFirstColumn="0" w:lastRowLastColumn="0"/>
+                    <w:rPr>
+                      <w:sz w:val="20"/>
+                      <w:szCs w:val="20"/>
+                    </w:rPr>
+                  </w:pPr>
+                  <w:r>
+                    <w:rPr>
+                      <w:sz w:val="20"/>
+                      <w:szCs w:val="20"/>
+                    </w:rPr>
+                    <w:t># Fails</w:t>
+                  </w:r>
+                </w:p>
+              </w:tc>
+              <w:tc>
+                <w:tcPr>
+                  <w:tcW w:w="854" w:type="dxa"/>
+                </w:tcPr>
+                <w:p>
+                  <w:pPr>
+                    <w:pStyle w:val="CellText"/>
+                    <w:cnfStyle w:val="100000000000" w:firstRow="1" w:lastRow="0" w:firstColumn="0" w:lastColumn="0" w:oddVBand="0" w:evenVBand="0" w:oddHBand="0" w:evenHBand="0" w:firstRowFirstColumn="0" w:firstRowLastColumn="0" w:lastRowFirstColumn="0" w:lastRowLastColumn="0"/>
+                    <w:rPr>
+                      <w:sz w:val="20"/>
+                      <w:szCs w:val="20"/>
+                    </w:rPr>
+                  </w:pPr>
+                  <w:r>
+                    <w:rPr>
+                      <w:sz w:val="20"/>
+                      <w:szCs w:val="20"/>
+                    </w:rPr>
+                    <w:t>Median (</w:t>
+                  </w:r>
+                  <w:proofErr w:type="spellStart"/>
+                  <w:r>
+                    <w:rPr>
+                      <w:sz w:val="20"/>
+                      <w:szCs w:val="20"/>
+                    </w:rPr>
+                    <w:t>ms</w:t>
+                  </w:r>
+                  <w:proofErr w:type="spellEnd"/>
+                  <w:r>
+                    <w:rPr>
+                      <w:sz w:val="20"/>
+                      <w:szCs w:val="20"/>
+                    </w:rPr>
+                    <w:t>)</w:t>
+                  </w:r>
+                </w:p>
+              </w:tc>
+              <w:tc>
+                <w:tcPr>
+                  <w:tcW w:w="805" w:type="dxa"/>
+                </w:tcPr>
+                <w:p>
+                  <w:pPr>
+                    <w:pStyle w:val="CellText"/>
+                    <w:cnfStyle w:val="100000000000" w:firstRow="1" w:lastRow="0" w:firstColumn="0" w:lastColumn="0" w:oddVBand="0" w:evenVBand="0" w:oddHBand="0" w:evenHBand="0" w:firstRowFirstColumn="0" w:firstRowLastColumn="0" w:lastRowFirstColumn="0" w:lastRowLastColumn="0"/>
+                    <w:rPr>
+                      <w:sz w:val="20"/>
+                      <w:szCs w:val="20"/>
+                    </w:rPr>
+                  </w:pPr>
+                  <w:r>
+                    <w:rPr>
+                      <w:sz w:val="20"/>
+                      <w:szCs w:val="20"/>
+                    </w:rPr>
+                    <w:t>Avg (</w:t>
+                  </w:r>
+                  <w:proofErr w:type="spellStart"/>
+                  <w:r>
+                    <w:rPr>
+                      <w:sz w:val="20"/>
+                      <w:szCs w:val="20"/>
+                    </w:rPr>
+                    <w:t>ms</w:t>
+                  </w:r>
+                  <w:proofErr w:type="spellEnd"/>
+                  <w:r>
+                    <w:rPr>
+                      <w:sz w:val="20"/>
+                      <w:szCs w:val="20"/>
+                    </w:rPr>
+                    <w:t>)</w:t>
+                  </w:r>
+                </w:p>
+              </w:tc>
+              <w:tc>
+                <w:tcPr>
+                  <w:tcW w:w="600" w:type="dxa"/>
+                </w:tcPr>
+                <w:p>
+                  <w:pPr>
+                    <w:pStyle w:val="CellText"/>
+                    <w:cnfStyle w:val="100000000000" w:firstRow="1" w:lastRow="0" w:firstColumn="0" w:lastColumn="0" w:oddVBand="0" w:evenVBand="0" w:oddHBand="0" w:evenHBand="0" w:firstRowFirstColumn="0" w:firstRowLastColumn="0" w:lastRowFirstColumn="0" w:lastRowLastColumn="0"/>
+                    <w:rPr>
+                      <w:sz w:val="20"/>
+                      <w:szCs w:val="20"/>
+                    </w:rPr>
+                  </w:pPr>
+                  <w:r>
+                    <w:rPr>
+                      <w:sz w:val="20"/>
+                      <w:szCs w:val="20"/>
+                    </w:rPr>
+                    <w:t>Min (</w:t>
+                  </w:r>
+                  <w:proofErr w:type="spellStart"/>
+                  <w:r>
+                    <w:rPr>
+                      <w:sz w:val="20"/>
+                      <w:szCs w:val="20"/>
+                    </w:rPr>
+                    <w:t>ms</w:t>
+                  </w:r>
+                  <w:proofErr w:type="spellEnd"/>
+                  <w:r>
+                    <w:rPr>
+                      <w:sz w:val="20"/>
+                      <w:szCs w:val="20"/>
+                    </w:rPr>
+                    <w:t>)</w:t>
+                  </w:r>
+                </w:p>
+              </w:tc>
+              <w:tc>
+                <w:tcPr>
+                  <w:tcW w:w="805" w:type="dxa"/>
+                </w:tcPr>
+                <w:p>
+                  <w:pPr>
+                    <w:pStyle w:val="CellText"/>
+                    <w:cnfStyle w:val="100000000000" w:firstRow="1" w:lastRow="0" w:firstColumn="0" w:lastColumn="0" w:oddVBand="0" w:evenVBand="0" w:oddHBand="0" w:evenHBand="0" w:firstRowFirstColumn="0" w:firstRowLastColumn="0" w:lastRowFirstColumn="0" w:lastRowLastColumn="0"/>
+                    <w:rPr>
+                      <w:sz w:val="20"/>
+                      <w:szCs w:val="20"/>
+                    </w:rPr>
+                  </w:pPr>
+                  <w:r>
+                    <w:rPr>
+                      <w:sz w:val="20"/>
+                      <w:szCs w:val="20"/>
+                    </w:rPr>
+                    <w:t>Max (</w:t>
+                  </w:r>
+                  <w:proofErr w:type="spellStart"/>
+                  <w:r>
+                    <w:rPr>
+                      <w:sz w:val="20"/>
+                      <w:szCs w:val="20"/>
+                    </w:rPr>
+                    <w:t>ms</w:t>
+                  </w:r>
+                  <w:proofErr w:type="spellEnd"/>
+                  <w:r>
+                    <w:rPr>
+                      <w:sz w:val="20"/>
+                      <w:szCs w:val="20"/>
+                    </w:rPr>
+                    <w:t>)</w:t>
+                  </w:r>
+                </w:p>
+              </w:tc>
+              <w:tc>
+                <w:tcPr>
+                  <w:tcW w:w="569" w:type="dxa"/>
+                </w:tcPr>
+                <w:p>
+                  <w:pPr>
+                    <w:pStyle w:val="CellText"/>
+                    <w:cnfStyle w:val="100000000000" w:firstRow="1" w:lastRow="0" w:firstColumn="0" w:lastColumn="0" w:oddVBand="0" w:evenVBand="0" w:oddHBand="0" w:evenHBand="0" w:firstRowFirstColumn="0" w:firstRowLastColumn="0" w:lastRowFirstColumn="0" w:lastRowLastColumn="0"/>
+                    <w:rPr>
+                      <w:sz w:val="20"/>
+                      <w:szCs w:val="20"/>
+                    </w:rPr>
+                  </w:pPr>
+                  <w:r>
+                    <w:rPr>
+                      <w:sz w:val="20"/>
+                      <w:szCs w:val="20"/>
+                    </w:rPr>
+                    <w:t>Avg Size</w:t>
+                  </w:r>
+                </w:p>
+              </w:tc>
+              <w:tc>
+                <w:tcPr>
+                  <w:tcW w:w="878" w:type="dxa"/>
+                </w:tcPr>
+                <w:p>
+                  <w:pPr>
+                    <w:pStyle w:val="CellText"/>
+                    <w:cnfStyle w:val="100000000000" w:firstRow="1" w:lastRow="0" w:firstColumn="0" w:lastColumn="0" w:oddVBand="0" w:evenVBand="0" w:oddHBand="0" w:evenHBand="0" w:firstRowFirstColumn="0" w:firstRowLastColumn="0" w:lastRowFirstColumn="0" w:lastRowLastColumn="0"/>
+                    <w:rPr>
+                      <w:sz w:val="20"/>
+                      <w:szCs w:val="20"/>
+                    </w:rPr>
+                  </w:pPr>
+                  <w:r>
+                    <w:rPr>
+                      <w:sz w:val="20"/>
+                      <w:szCs w:val="20"/>
+                    </w:rPr>
+                    <w:t>Current RPS</w:t>
+                  </w:r>
+                </w:p>
+              </w:tc>
+              <w:tc>
+                <w:tcPr>
+                  <w:tcW w:w="1071" w:type="dxa"/>
+                </w:tcPr>
+                <w:p>
+                  <w:pPr>
+                    <w:pStyle w:val="CellText"/>
+                    <w:cnfStyle w:val="100000000000" w:firstRow="1" w:lastRow="0" w:firstColumn="0" w:lastColumn="0" w:oddVBand="0" w:evenVBand="0" w:oddHBand="0" w:evenHBand="0" w:firstRowFirstColumn="0" w:firstRowLastColumn="0" w:lastRowFirstColumn="0" w:lastRowLastColumn="0"/>
+                    <w:rPr>
+                      <w:sz w:val="20"/>
+                      <w:szCs w:val="20"/>
+                    </w:rPr>
+                  </w:pPr>
+                  <w:r>
+                    <w:rPr>
+                      <w:sz w:val="20"/>
+                      <w:szCs w:val="20"/>
+                    </w:rPr>
+                    <w:t>Fail/s</w:t>
+                  </w:r>
+                </w:p>
+              </w:tc>
+            </w:tr>
+            <w:tr>
+              <w:tc>
+                <w:tcPr>
+                  <w:cnfStyle w:val="001000000000" w:firstRow="0" w:lastRow="0" w:firstColumn="1" w:lastColumn="0" w:oddVBand="0" w:evenVBand="0" w:oddHBand="0" w:evenHBand="0" w:firstRowFirstColumn="0" w:firstRowLastColumn="0" w:lastRowFirstColumn="0" w:lastRowLastColumn="0"/>
+                  <w:tcW w:w="1255" w:type="dxa"/>
+                </w:tcPr>
+                <w:p>
+                  <w:pPr>
+                    <w:pStyle w:val="CellText"/>
+                    <w:rPr>
+                      <w:sz w:val="20"/>
+                      <w:szCs w:val="20"/>
+                    </w:rPr>
+                  </w:pPr>
+                  <w:r>
+                    <w:rPr>
+                      <w:sz w:val="20"/>
+                      <w:szCs w:val="20"/>
+                    </w:rPr>
+                    <w:t>GET</w:t>
+                  </w:r>
+                </w:p>
+              </w:tc>
+              <w:tc>
+                <w:tcPr>
+                  <w:tcW w:w="820" w:type="dxa"/>
+                </w:tcPr>
+                <w:p>
+                  <w:pPr>
+                    <w:pStyle w:val="CellText"/>
+                    <w:cnfStyle w:val="000000000000" w:firstRow="0" w:lastRow="0" w:firstColumn="0" w:lastColumn="0" w:oddVBand="0" w:evenVBand="0" w:oddHBand="0" w:evenHBand="0" w:firstRowFirstColumn="0" w:firstRowLastColumn="0" w:lastRowFirstColumn="0" w:lastRowLastColumn="0"/>
+                    <w:rPr>
+                      <w:sz w:val="20"/>
+                      <w:szCs w:val="20"/>
+                    </w:rPr>
+                  </w:pPr>
+                  <w:r>
+                    <w:rPr>
+                      <w:sz w:val="20"/>
+                      <w:szCs w:val="20"/>
+                    </w:rPr>
+                    <w:t>/</w:t>
+                  </w:r>
+                </w:p>
+              </w:tc>
+              <w:tc>
+                <w:tcPr>
+                  <w:tcW w:w="553" w:type="dxa"/>
+                </w:tcPr>
+                <w:p>
+                  <w:pPr>
+                    <w:pStyle w:val="CellText"/>
+                    <w:cnfStyle w:val="000000000000" w:firstRow="0" w:lastRow="0" w:firstColumn="0" w:lastColumn="0" w:oddVBand="0" w:evenVBand="0" w:oddHBand="0" w:evenHBand="0" w:firstRowFirstColumn="0" w:firstRowLastColumn="0" w:lastRowFirstColumn="0" w:lastRowLastColumn="0"/>
+                    <w:rPr>
+                      <w:sz w:val="20"/>
+                      <w:szCs w:val="20"/>
+                    </w:rPr>
+                  </w:pPr>
+                  <w:r>
+                    <w:rPr>
+                      <w:sz w:val="20"/>
+                      <w:szCs w:val="20"/>
+                    </w:rPr>
+                    <w:t>1563</w:t>
+                  </w:r>
+                </w:p>
+              </w:tc>
+              <w:tc>
+                <w:tcPr>
+                  <w:tcW w:w="623" w:type="dxa"/>
+                </w:tcPr>
+                <w:p>
+                  <w:pPr>
+                    <w:pStyle w:val="CellText"/>
+                    <w:cnfStyle w:val="000000000000" w:firstRow="0" w:lastRow="0" w:firstColumn="0" w:lastColumn="0" w:oddVBand="0" w:evenVBand="0" w:oddHBand="0" w:evenHBand="0" w:firstRowFirstColumn="0" w:firstRowLastColumn="0" w:lastRowFirstColumn="0" w:lastRowLastColumn="0"/>
+                    <w:rPr>
+                      <w:sz w:val="20"/>
+                      <w:szCs w:val="20"/>
+                    </w:rPr>
+                  </w:pPr>
+                  <w:r>
+                    <w:rPr>
+                      <w:sz w:val="20"/>
+                      <w:szCs w:val="20"/>
+                    </w:rPr>
+                    <w:t>0</w:t>
+                  </w:r>
+                </w:p>
+              </w:tc>
+              <w:tc>
+                <w:tcPr>
+                  <w:tcW w:w="854" w:type="dxa"/>
+                </w:tcPr>
+                <w:p>
+                  <w:pPr>
+                    <w:pStyle w:val="CellText"/>
+                    <w:cnfStyle w:val="000000000000" w:firstRow="0" w:lastRow="0" w:firstColumn="0" w:lastColumn="0" w:oddVBand="0" w:evenVBand="0" w:oddHBand="0" w:evenHBand="0" w:firstRowFirstColumn="0" w:firstRowLastColumn="0" w:lastRowFirstColumn="0" w:lastRowLastColumn="0"/>
+                    <w:rPr>
+                      <w:sz w:val="20"/>
+                      <w:szCs w:val="20"/>
+                    </w:rPr>
+                  </w:pPr>
+                  <w:r>
+                    <w:rPr>
+                      <w:sz w:val="20"/>
+                      <w:szCs w:val="20"/>
+                    </w:rPr>
+                    <w:t>6100</w:t>
+                  </w:r>
+                </w:p>
+              </w:tc>
+              <w:tc>
+                <w:tcPr>
+                  <w:tcW w:w="805" w:type="dxa"/>
+                </w:tcPr>
+                <w:p>
+                  <w:pPr>
+                    <w:pStyle w:val="CellText"/>
+                    <w:cnfStyle w:val="000000000000" w:firstRow="0" w:lastRow="0" w:firstColumn="0" w:lastColumn="0" w:oddVBand="0" w:evenVBand="0" w:oddHBand="0" w:evenHBand="0" w:firstRowFirstColumn="0" w:firstRowLastColumn="0" w:lastRowFirstColumn="0" w:lastRowLastColumn="0"/>
+                    <w:rPr>
+                      <w:sz w:val="20"/>
+                      <w:szCs w:val="20"/>
+                    </w:rPr>
+                  </w:pPr>
+                  <w:r>
+                    <w:rPr>
+                      <w:sz w:val="20"/>
+                      <w:szCs w:val="20"/>
+                    </w:rPr>
+                    <w:t>5805</w:t>
+                  </w:r>
+                </w:p>
+              </w:tc>
+              <w:tc>
+                <w:tcPr>
+                  <w:tcW w:w="600" w:type="dxa"/>
+                </w:tcPr>
+                <w:p>
+                  <w:pPr>
+                    <w:pStyle w:val="CellText"/>
+                    <w:cnfStyle w:val="000000000000" w:firstRow="0" w:lastRow="0" w:firstColumn="0" w:lastColumn="0" w:oddVBand="0" w:evenVBand="0" w:oddHBand="0" w:evenHBand="0" w:firstRowFirstColumn="0" w:firstRowLastColumn="0" w:lastRowFirstColumn="0" w:lastRowLastColumn="0"/>
+                    <w:rPr>
+                      <w:sz w:val="20"/>
+                      <w:szCs w:val="20"/>
+                    </w:rPr>
+                  </w:pPr>
+                  <w:r>
+                    <w:rPr>
+                      <w:sz w:val="20"/>
+                      <w:szCs w:val="20"/>
+                    </w:rPr>
+                    <w:t>50</w:t>
+                  </w:r>
+                </w:p>
+              </w:tc>
+              <w:tc>
+                <w:tcPr>
+                  <w:tcW w:w="805" w:type="dxa"/>
+                </w:tcPr>
+                <w:p>
+                  <w:pPr>
+                    <w:pStyle w:val="CellText"/>
+                    <w:cnfStyle w:val="000000000000" w:firstRow="0" w:lastRow="0" w:firstColumn="0" w:lastColumn="0" w:oddVBand="0" w:evenVBand="0" w:oddHBand="0" w:evenHBand="0" w:firstRowFirstColumn="0" w:firstRowLastColumn="0" w:lastRowFirstColumn="0" w:lastRowLastColumn="0"/>
+                    <w:rPr>
+                      <w:sz w:val="20"/>
+                      <w:szCs w:val="20"/>
+                    </w:rPr>
+                  </w:pPr>
+                  <w:r>
+                    <w:rPr>
+                      <w:sz w:val="20"/>
+                      <w:szCs w:val="20"/>
+                    </w:rPr>
+                    <w:t>7095</w:t>
+                  </w:r>
+                </w:p>
+              </w:tc>
+              <w:tc>
+                <w:tcPr>
+                  <w:tcW w:w="569" w:type="dxa"/>
+                </w:tcPr>
+                <w:p>
+                  <w:pPr>
+                    <w:pStyle w:val="CellText"/>
+                    <w:cnfStyle w:val="000000000000" w:firstRow="0" w:lastRow="0" w:firstColumn="0" w:lastColumn="0" w:oddVBand="0" w:evenVBand="0" w:oddHBand="0" w:evenHBand="0" w:firstRowFirstColumn="0" w:firstRowLastColumn="0" w:lastRowFirstColumn="0" w:lastRowLastColumn="0"/>
+                    <w:rPr>
+                      <w:sz w:val="20"/>
+                      <w:szCs w:val="20"/>
+                    </w:rPr>
+                  </w:pPr>
+                  <w:r>
+                    <w:rPr>
+                      <w:sz w:val="20"/>
+                      <w:szCs w:val="20"/>
+                    </w:rPr>
+                    <w:t>548</w:t>
+                  </w:r>
+                </w:p>
+              </w:tc>
+              <w:tc>
+                <w:tcPr>
+                  <w:tcW w:w="878" w:type="dxa"/>
+                </w:tcPr>
+                <w:p>
+                  <w:pPr>
+                    <w:pStyle w:val="CellText"/>
+                    <w:cnfStyle w:val="000000000000" w:firstRow="0" w:lastRow="0" w:firstColumn="0" w:lastColumn="0" w:oddVBand="0" w:evenVBand="0" w:oddHBand="0" w:evenHBand="0" w:firstRowFirstColumn="0" w:firstRowLastColumn="0" w:lastRowFirstColumn="0" w:lastRowLastColumn="0"/>
+                    <w:rPr>
+                      <w:sz w:val="20"/>
+                      <w:szCs w:val="20"/>
+                    </w:rPr>
+                  </w:pPr>
+                  <w:r>
+                    <w:rPr>
+                      <w:sz w:val="20"/>
+                      <w:szCs w:val="20"/>
+                    </w:rPr>
+                    <w:t>26.5</w:t>
+                  </w:r>
+                </w:p>
+              </w:tc>
+              <w:tc>
+                <w:tcPr>
+                  <w:tcW w:w="1071" w:type="dxa"/>
+                </w:tcPr>
+                <w:p>
+                  <w:pPr>
+                    <w:pStyle w:val="CellText"/>
+                    <w:cnfStyle w:val="000000000000" w:firstRow="0" w:lastRow="0" w:firstColumn="0" w:lastColumn="0" w:oddVBand="0" w:evenVBand="0" w:oddHBand="0" w:evenHBand="0" w:firstRowFirstColumn="0" w:firstRowLastColumn="0" w:lastRowFirstColumn="0" w:lastRowLastColumn="0"/>
+                    <w:rPr>
+                      <w:sz w:val="20"/>
+                      <w:szCs w:val="20"/>
+                    </w:rPr>
+                  </w:pPr>
+                  <w:r>
+                    <w:rPr>
+                      <w:sz w:val="20"/>
+                      <w:szCs w:val="20"/>
+                    </w:rPr>
+                    <w:t>0</w:t>
+                  </w:r>
+                </w:p>
+              </w:tc>
+            </w:tr>
+            <w:tr>
+              <w:tc>
+                <w:tcPr>
+                  <w:cnfStyle w:val="001000000000" w:firstRow="0" w:lastRow="0" w:firstColumn="1" w:lastColumn="0" w:oddVBand="0" w:evenVBand="0" w:oddHBand="0" w:evenHBand="0" w:firstRowFirstColumn="0" w:firstRowLastColumn="0" w:lastRowFirstColumn="0" w:lastRowLastColumn="0"/>
+                  <w:tcW w:w="1255" w:type="dxa"/>
+                </w:tcPr>
+                <w:p>
+                  <w:pPr>
+                    <w:pStyle w:val="CellText"/>
+                    <w:rPr>
+                      <w:sz w:val="20"/>
+                      <w:szCs w:val="20"/>
+                    </w:rPr>
+                  </w:pPr>
+                  <w:r>
+                    <w:rPr>
+                      <w:sz w:val="20"/>
+                      <w:szCs w:val="20"/>
+                    </w:rPr>
+                    <w:t>POST</w:t>
+                  </w:r>
+                </w:p>
+              </w:tc>
+              <w:tc>
+                <w:tcPr>
+                  <w:tcW w:w="820" w:type="dxa"/>
+                </w:tcPr>
+                <w:p>
+                  <w:pPr>
+                    <w:pStyle w:val="CellText"/>
+                    <w:cnfStyle w:val="000000000000" w:firstRow="0" w:lastRow="0" w:firstColumn="0" w:lastColumn="0" w:oddVBand="0" w:evenVBand="0" w:oddHBand="0" w:evenHBand="0" w:firstRowFirstColumn="0" w:firstRowLastColumn="0" w:lastRowFirstColumn="0" w:lastRowLastColumn="0"/>
+                    <w:rPr>
+                      <w:sz w:val="20"/>
+                      <w:szCs w:val="20"/>
+                    </w:rPr>
+                  </w:pPr>
+                  <w:r>
+                    <w:rPr>
+                      <w:sz w:val="20"/>
+                      <w:szCs w:val="20"/>
+                    </w:rPr>
+                    <w:t>/</w:t>
+                  </w:r>
+                  <w:proofErr w:type="gramStart"/>
+                  <w:r>
+                    <w:rPr>
+                      <w:sz w:val="20"/>
+                      <w:szCs w:val="20"/>
+                    </w:rPr>
+                    <w:t>predict</w:t>
+                  </w:r>
+                  <w:proofErr w:type="gramEnd"/>
+                </w:p>
+              </w:tc>
+              <w:tc>
+                <w:tcPr>
+                  <w:tcW w:w="553" w:type="dxa"/>
+                </w:tcPr>
+                <w:p>
+                  <w:pPr>
+                    <w:pStyle w:val="CellText"/>
+                    <w:cnfStyle w:val="000000000000" w:firstRow="0" w:lastRow="0" w:firstColumn="0" w:lastColumn="0" w:oddVBand="0" w:evenVBand="0" w:oddHBand="0" w:evenHBand="0" w:firstRowFirstColumn="0" w:firstRowLastColumn="0" w:lastRowFirstColumn="0" w:lastRowLastColumn="0"/>
+                    <w:rPr>
+                      <w:sz w:val="20"/>
+                      <w:szCs w:val="20"/>
+                    </w:rPr>
+                  </w:pPr>
+                  <w:r>
+                    <w:rPr>
+                      <w:sz w:val="20"/>
+                      <w:szCs w:val="20"/>
+                    </w:rPr>
+                    <w:t>1604</w:t>
+                  </w:r>
+                </w:p>
+              </w:tc>
+              <w:tc>
+                <w:tcPr>
+                  <w:tcW w:w="623" w:type="dxa"/>
+                </w:tcPr>
+                <w:p>
+                  <w:pPr>
+                    <w:pStyle w:val="CellText"/>
+                    <w:cnfStyle w:val="000000000000" w:firstRow="0" w:lastRow="0" w:firstColumn="0" w:lastColumn="0" w:oddVBand="0" w:evenVBand="0" w:oddHBand="0" w:evenHBand="0" w:firstRowFirstColumn="0" w:firstRowLastColumn="0" w:lastRowFirstColumn="0" w:lastRowLastColumn="0"/>
+                    <w:rPr>
+                      <w:sz w:val="20"/>
+                      <w:szCs w:val="20"/>
+                    </w:rPr>
+                  </w:pPr>
+                  <w:r>
+                    <w:rPr>
+                      <w:sz w:val="20"/>
+                      <w:szCs w:val="20"/>
+                    </w:rPr>
+                    <w:t>0</w:t>
+                  </w:r>
+                </w:p>
+              </w:tc>
+              <w:tc>
+                <w:tcPr>
+                  <w:tcW w:w="854" w:type="dxa"/>
+                </w:tcPr>
+                <w:p>
+                  <w:pPr>
+                    <w:pStyle w:val="CellText"/>
+                    <w:cnfStyle w:val="000000000000" w:firstRow="0" w:lastRow="0" w:firstColumn="0" w:lastColumn="0" w:oddVBand="0" w:evenVBand="0" w:oddHBand="0" w:evenHBand="0" w:firstRowFirstColumn="0" w:firstRowLastColumn="0" w:lastRowFirstColumn="0" w:lastRowLastColumn="0"/>
+                    <w:rPr>
+                      <w:sz w:val="20"/>
+                      <w:szCs w:val="20"/>
+                    </w:rPr>
+                  </w:pPr>
+                  <w:r>
+                    <w:rPr>
+                      <w:sz w:val="20"/>
+                      <w:szCs w:val="20"/>
+                    </w:rPr>
+                    <w:t>6300</w:t>
+                  </w:r>
+                </w:p>
+              </w:tc>
+              <w:tc>
+                <w:tcPr>
+                  <w:tcW w:w="805" w:type="dxa"/>
+                </w:tcPr>
+                <w:p>
+                  <w:pPr>
+                    <w:pStyle w:val="CellText"/>
+                    <w:cnfStyle w:val="000000000000" w:firstRow="0" w:lastRow="0" w:firstColumn="0" w:lastColumn="0" w:oddVBand="0" w:evenVBand="0" w:oddHBand="0" w:evenHBand="0" w:firstRowFirstColumn="0" w:firstRowLastColumn="0" w:lastRowFirstColumn="0" w:lastRowLastColumn="0"/>
+                    <w:rPr>
+                      <w:sz w:val="20"/>
+                      <w:szCs w:val="20"/>
+                    </w:rPr>
+                  </w:pPr>
+                  <w:r>
+                    <w:rPr>
+                      <w:sz w:val="20"/>
+                      <w:szCs w:val="20"/>
+                    </w:rPr>
+                    <w:t>7100</w:t>
+                  </w:r>
+                </w:p>
+              </w:tc>
+              <w:tc>
+                <w:tcPr>
+                  <w:tcW w:w="600" w:type="dxa"/>
+                </w:tcPr>
+                <w:p>
+                  <w:pPr>
+                    <w:pStyle w:val="CellText"/>
+                    <w:cnfStyle w:val="000000000000" w:firstRow="0" w:lastRow="0" w:firstColumn="0" w:lastColumn="0" w:oddVBand="0" w:evenVBand="0" w:oddHBand="0" w:evenHBand="0" w:firstRowFirstColumn="0" w:firstRowLastColumn="0" w:lastRowFirstColumn="0" w:lastRowLastColumn="0"/>
+                    <w:rPr>
+                      <w:sz w:val="20"/>
+                      <w:szCs w:val="20"/>
+                    </w:rPr>
+                  </w:pPr>
+                  <w:r>
+                    <w:rPr>
+                      <w:sz w:val="20"/>
+                      <w:szCs w:val="20"/>
+                    </w:rPr>
+                    <w:t>81</w:t>
+                  </w:r>
+                </w:p>
+              </w:tc>
+              <w:tc>
+                <w:tcPr>
+                  <w:tcW w:w="805" w:type="dxa"/>
+                </w:tcPr>
+                <w:p>
+                  <w:pPr>
+                    <w:pStyle w:val="CellText"/>
+                    <w:cnfStyle w:val="000000000000" w:firstRow="0" w:lastRow="0" w:firstColumn="0" w:lastColumn="0" w:oddVBand="0" w:evenVBand="0" w:oddHBand="0" w:evenHBand="0" w:firstRowFirstColumn="0" w:firstRowLastColumn="0" w:lastRowFirstColumn="0" w:lastRowLastColumn="0"/>
+                    <w:rPr>
+                      <w:sz w:val="20"/>
+                      <w:szCs w:val="20"/>
+                    </w:rPr>
+                  </w:pPr>
+                  <w:r>
+                    <w:rPr>
+                      <w:sz w:val="20"/>
+                      <w:szCs w:val="20"/>
+                    </w:rPr>
+                    <w:t>7371</w:t>
+                  </w:r>
+                </w:p>
+              </w:tc>
+              <w:tc>
+                <w:tcPr>
+                  <w:tcW w:w="569" w:type="dxa"/>
+                </w:tcPr>
+                <w:p>
+                  <w:pPr>
+                    <w:pStyle w:val="CellText"/>
+                    <w:cnfStyle w:val="000000000000" w:firstRow="0" w:lastRow="0" w:firstColumn="0" w:lastColumn="0" w:oddVBand="0" w:evenVBand="0" w:oddHBand="0" w:evenHBand="0" w:firstRowFirstColumn="0" w:firstRowLastColumn="0" w:lastRowFirstColumn="0" w:lastRowLastColumn="0"/>
+                    <w:rPr>
+                      <w:sz w:val="20"/>
+                      <w:szCs w:val="20"/>
+                    </w:rPr>
+                  </w:pPr>
+                  <w:r>
+                    <w:rPr>
+                      <w:sz w:val="20"/>
+                      <w:szCs w:val="20"/>
+                    </w:rPr>
+                    <w:t>75</w:t>
+                  </w:r>
+                </w:p>
+              </w:tc>
+              <w:tc>
+                <w:tcPr>
+                  <w:tcW w:w="878" w:type="dxa"/>
+                </w:tcPr>
+                <w:p>
+                  <w:pPr>
+                    <w:pStyle w:val="CellText"/>
+                    <w:cnfStyle w:val="000000000000" w:firstRow="0" w:lastRow="0" w:firstColumn="0" w:lastColumn="0" w:oddVBand="0" w:evenVBand="0" w:oddHBand="0" w:evenHBand="0" w:firstRowFirstColumn="0" w:firstRowLastColumn="0" w:lastRowFirstColumn="0" w:lastRowLastColumn="0"/>
+                    <w:rPr>
+                      <w:sz w:val="20"/>
+                      <w:szCs w:val="20"/>
+                    </w:rPr>
+                  </w:pPr>
+                  <w:r>
+                    <w:rPr>
+                      <w:sz w:val="20"/>
+                      <w:szCs w:val="20"/>
+                    </w:rPr>
+                    <w:t>28</w:t>
+                  </w:r>
+                </w:p>
+              </w:tc>
+              <w:tc>
+                <w:tcPr>
+                  <w:tcW w:w="1071" w:type="dxa"/>
+                </w:tcPr>
+                <w:p>
+                  <w:pPr>
+                    <w:pStyle w:val="CellText"/>
+                    <w:cnfStyle w:val="000000000000" w:firstRow="0" w:lastRow="0" w:firstColumn="0" w:lastColumn="0" w:oddVBand="0" w:evenVBand="0" w:oddHBand="0" w:evenHBand="0" w:firstRowFirstColumn="0" w:firstRowLastColumn="0" w:lastRowFirstColumn="0" w:lastRowLastColumn="0"/>
+                    <w:rPr>
+                      <w:sz w:val="20"/>
+                      <w:szCs w:val="20"/>
+                    </w:rPr>
+                  </w:pPr>
+                  <w:r>
+                    <w:rPr>
+                      <w:sz w:val="20"/>
+                      <w:szCs w:val="20"/>
+                    </w:rPr>
+                    <w:t>0</w:t>
+                  </w:r>
+                </w:p>
+              </w:tc>
+            </w:tr>
+            <w:tr>
+              <w:tc>
+                <w:tcPr>
+                  <w:cnfStyle w:val="001000000000" w:firstRow="0" w:lastRow="0" w:firstColumn="1" w:lastColumn="0" w:oddVBand="0" w:evenVBand="0" w:oddHBand="0" w:evenHBand="0" w:firstRowFirstColumn="0" w:firstRowLastColumn="0" w:lastRowFirstColumn="0" w:lastRowLastColumn="0"/>
+                  <w:tcW w:w="1255" w:type="dxa"/>
+                </w:tcPr>
+                <w:p>
+                  <w:pPr>
+                    <w:pStyle w:val="CellText"/>
+                    <w:rPr>
+                      <w:sz w:val="20"/>
+                      <w:szCs w:val="20"/>
+                    </w:rPr>
+                  </w:pPr>
+                  <w:proofErr w:type="spellStart"/>
+                  <w:r>
+                    <w:rPr>
+                      <w:sz w:val="20"/>
+                      <w:szCs w:val="20"/>
+                    </w:rPr>
+                    <w:t>Aggr</w:t>
+                  </w:r>
+                  <w:proofErr w:type="spellEnd"/>
+                </w:p>
+              </w:tc>
+              <w:tc>
+                <w:tcPr>
+                  <w:tcW w:w="820" w:type="dxa"/>
+                </w:tcPr>
+                <w:p>
+                  <w:pPr>
+                    <w:pStyle w:val="CellText"/>
+                    <w:cnfStyle w:val="000000000000" w:firstRow="0" w:lastRow="0" w:firstColumn="0" w:lastColumn="0" w:oddVBand="0" w:evenVBand="0" w:oddHBand="0" w:evenHBand="0" w:firstRowFirstColumn="0" w:firstRowLastColumn="0" w:lastRowFirstColumn="0" w:lastRowLastColumn="0"/>
+                    <w:rPr>
+                      <w:sz w:val="20"/>
+                      <w:szCs w:val="20"/>
+                    </w:rPr>
+                  </w:pPr>
+                </w:p>
+              </w:tc>
+              <w:tc>
+                <w:tcPr>
+                  <w:tcW w:w="553" w:type="dxa"/>
+                </w:tcPr>
+                <w:p>
+                  <w:pPr>
+                    <w:pStyle w:val="CellText"/>
+                    <w:cnfStyle w:val="000000000000" w:firstRow="0" w:lastRow="0" w:firstColumn="0" w:lastColumn="0" w:oddVBand="0" w:evenVBand="0" w:oddHBand="0" w:evenHBand="0" w:firstRowFirstColumn="0" w:firstRowLastColumn="0" w:lastRowFirstColumn="0" w:lastRowLastColumn="0"/>
+                    <w:rPr>
+                      <w:sz w:val="20"/>
+                      <w:szCs w:val="20"/>
+                    </w:rPr>
+                  </w:pPr>
+                  <w:r>
+                    <w:rPr>
+                      <w:sz w:val="20"/>
+                      <w:szCs w:val="20"/>
+                    </w:rPr>
+                    <w:t>3167</w:t>
+                  </w:r>
+                </w:p>
+              </w:tc>
+              <w:tc>
+                <w:tcPr>
+                  <w:tcW w:w="623" w:type="dxa"/>
+                </w:tcPr>
+                <w:p>
+                  <w:pPr>
+                    <w:pStyle w:val="CellText"/>
+                    <w:cnfStyle w:val="000000000000" w:firstRow="0" w:lastRow="0" w:firstColumn="0" w:lastColumn="0" w:oddVBand="0" w:evenVBand="0" w:oddHBand="0" w:evenHBand="0" w:firstRowFirstColumn="0" w:firstRowLastColumn="0" w:lastRowFirstColumn="0" w:lastRowLastColumn="0"/>
+                    <w:rPr>
+                      <w:sz w:val="20"/>
+                      <w:szCs w:val="20"/>
+                    </w:rPr>
+                  </w:pPr>
+                  <w:r>
+                    <w:rPr>
+                      <w:sz w:val="20"/>
+                      <w:szCs w:val="20"/>
+                    </w:rPr>
+                    <w:t>0</w:t>
+                  </w:r>
+                </w:p>
+              </w:tc>
+              <w:tc>
+                <w:tcPr>
+                  <w:tcW w:w="854" w:type="dxa"/>
+                </w:tcPr>
+                <w:p>
+                  <w:pPr>
+                    <w:pStyle w:val="CellText"/>
+                    <w:cnfStyle w:val="000000000000" w:firstRow="0" w:lastRow="0" w:firstColumn="0" w:lastColumn="0" w:oddVBand="0" w:evenVBand="0" w:oddHBand="0" w:evenHBand="0" w:firstRowFirstColumn="0" w:firstRowLastColumn="0" w:lastRowFirstColumn="0" w:lastRowLastColumn="0"/>
+                    <w:rPr>
+                      <w:sz w:val="20"/>
+                      <w:szCs w:val="20"/>
+                    </w:rPr>
+                  </w:pPr>
+                  <w:r>
+                    <w:rPr>
+                      <w:sz w:val="20"/>
+                      <w:szCs w:val="20"/>
+                    </w:rPr>
+                    <w:t>6200</w:t>
+                  </w:r>
+                </w:p>
+              </w:tc>
+              <w:tc>
+                <w:tcPr>
+                  <w:tcW w:w="805" w:type="dxa"/>
+                </w:tcPr>
+                <w:p>
+                  <w:pPr>
+                    <w:pStyle w:val="CellText"/>
+                    <w:cnfStyle w:val="000000000000" w:firstRow="0" w:lastRow="0" w:firstColumn="0" w:lastColumn="0" w:oddVBand="0" w:evenVBand="0" w:oddHBand="0" w:evenHBand="0" w:firstRowFirstColumn="0" w:firstRowLastColumn="0" w:lastRowFirstColumn="0" w:lastRowLastColumn="0"/>
+                    <w:rPr>
+                      <w:sz w:val="20"/>
+                      <w:szCs w:val="20"/>
+                    </w:rPr>
+                  </w:pPr>
+                  <w:r>
+                    <w:rPr>
+                      <w:sz w:val="20"/>
+                      <w:szCs w:val="20"/>
+                    </w:rPr>
+                    <w:t>5930</w:t>
+                  </w:r>
+                </w:p>
+              </w:tc>
+              <w:tc>
+                <w:tcPr>
+                  <w:tcW w:w="600" w:type="dxa"/>
+                </w:tcPr>
+                <w:p>
+                  <w:pPr>
+                    <w:pStyle w:val="CellText"/>
+                    <w:cnfStyle w:val="000000000000" w:firstRow="0" w:lastRow="0" w:firstColumn="0" w:lastColumn="0" w:oddVBand="0" w:evenVBand="0" w:oddHBand="0" w:evenHBand="0" w:firstRowFirstColumn="0" w:firstRowLastColumn="0" w:lastRowFirstColumn="0" w:lastRowLastColumn="0"/>
+                    <w:rPr>
+                      <w:sz w:val="20"/>
+                      <w:szCs w:val="20"/>
+                    </w:rPr>
+                  </w:pPr>
+                  <w:r>
+                    <w:rPr>
+                      <w:sz w:val="20"/>
+                      <w:szCs w:val="20"/>
+                    </w:rPr>
+                    <w:t>76</w:t>
+                  </w:r>
+                </w:p>
+              </w:tc>
+              <w:tc>
+                <w:tcPr>
+                  <w:tcW w:w="805" w:type="dxa"/>
+                </w:tcPr>
+                <w:p>
+                  <w:pPr>
+                    <w:pStyle w:val="CellText"/>
+                    <w:cnfStyle w:val="000000000000" w:firstRow="0" w:lastRow="0" w:firstColumn="0" w:lastColumn="0" w:oddVBand="0" w:evenVBand="0" w:oddHBand="0" w:evenHBand="0" w:firstRowFirstColumn="0" w:firstRowLastColumn="0" w:lastRowFirstColumn="0" w:lastRowLastColumn="0"/>
+                    <w:rPr>
+                      <w:sz w:val="20"/>
+                      <w:szCs w:val="20"/>
+                    </w:rPr>
+                  </w:pPr>
+                  <w:r>
+                    <w:rPr>
+                      <w:sz w:val="20"/>
+                      <w:szCs w:val="20"/>
+                    </w:rPr>
+                    <w:t>7371</w:t>
+                  </w:r>
+                </w:p>
+              </w:tc>
+              <w:tc>
+                <w:tcPr>
+                  <w:tcW w:w="569" w:type="dxa"/>
+                </w:tcPr>
+                <w:p>
+                  <w:pPr>
+                    <w:pStyle w:val="CellText"/>
+                    <w:cnfStyle w:val="000000000000" w:firstRow="0" w:lastRow="0" w:firstColumn="0" w:lastColumn="0" w:oddVBand="0" w:evenVBand="0" w:oddHBand="0" w:evenHBand="0" w:firstRowFirstColumn="0" w:firstRowLastColumn="0" w:lastRowFirstColumn="0" w:lastRowLastColumn="0"/>
+                    <w:rPr>
+                      <w:sz w:val="20"/>
+                      <w:szCs w:val="20"/>
+                    </w:rPr>
+                  </w:pPr>
+                  <w:r>
+                    <w:rPr>
+                      <w:sz w:val="20"/>
+                      <w:szCs w:val="20"/>
+                    </w:rPr>
+                    <w:t>308</w:t>
+                  </w:r>
+                </w:p>
+              </w:tc>
+              <w:tc>
+                <w:tcPr>
+                  <w:tcW w:w="878" w:type="dxa"/>
+                </w:tcPr>
+                <w:p>
+                  <w:pPr>
+                    <w:pStyle w:val="CellText"/>
+                    <w:cnfStyle w:val="000000000000" w:firstRow="0" w:lastRow="0" w:firstColumn="0" w:lastColumn="0" w:oddVBand="0" w:evenVBand="0" w:oddHBand="0" w:evenHBand="0" w:firstRowFirstColumn="0" w:firstRowLastColumn="0" w:lastRowFirstColumn="0" w:lastRowLastColumn="0"/>
+                    <w:rPr>
+                      <w:sz w:val="20"/>
+                      <w:szCs w:val="20"/>
+                    </w:rPr>
+                  </w:pPr>
+                  <w:r>
+                    <w:rPr>
+                      <w:sz w:val="20"/>
+                      <w:szCs w:val="20"/>
+                    </w:rPr>
+                    <w:t>54.5</w:t>
+                  </w:r>
+                </w:p>
+              </w:tc>
+              <w:tc>
+                <w:tcPr>
+                  <w:tcW w:w="1071" w:type="dxa"/>
+                </w:tcPr>
+                <w:p>
+                  <w:pPr>
+                    <w:pStyle w:val="CellText"/>
+                    <w:cnfStyle w:val="000000000000" w:firstRow="0" w:lastRow="0" w:firstColumn="0" w:lastColumn="0" w:oddVBand="0" w:evenVBand="0" w:oddHBand="0" w:evenHBand="0" w:firstRowFirstColumn="0" w:firstRowLastColumn="0" w:lastRowFirstColumn="0" w:lastRowLastColumn="0"/>
+                    <w:rPr>
+                      <w:sz w:val="20"/>
+                      <w:szCs w:val="20"/>
+                    </w:rPr>
+                  </w:pPr>
+                  <w:r>
+                    <w:rPr>
+                      <w:sz w:val="20"/>
+                      <w:szCs w:val="20"/>
+                    </w:rPr>
+                    <w:t>0</w:t>
+                  </w:r>
+                </w:p>
+              </w:tc>
+            </w:tr>
+          </w:tbl>
+          <w:p>
+            <w:pPr>
+              <w:pStyle w:val="CellText"/>
+              <w:rPr>
+                <w:sz w:val="20"/>
+                <w:szCs w:val="20"/>
+              </w:rPr>
+            </w:pPr>
+          </w:p>
+        </w:tc>
+      </w:tr>
+      <w:tr>
+        <w:tc>
+          <w:tcPr>
+            <w:tcW w:w="8720" w:type="dxa"/>
+          </w:tcPr>
+          <w:p>
+            <w:pPr>
+              <w:pStyle w:val="CellText"/>
+              <w:rPr>
+                <w:sz w:val="20"/>
+                <w:szCs w:val="20"/>
+              </w:rPr>
+            </w:pPr>
+            <w:r>
+              <w:rPr>
+                <w:noProof/>
+                <w:sz w:val="20"/>
+                <w:szCs w:val="20"/>
+              </w:rPr>
+              <w:drawing>
+                <wp:inline distT="0" distB="0" distL="0" distR="0" wp14:anchorId="0B019970" wp14:editId="75D3AEE0">
+                  <wp:extent cx="5400040" cy="1089025"/>
+                  <wp:effectExtent l="0" t="0" r="0" b="0"/>
+                  <wp:docPr id="6" name="Imagen 6"/>
+                  <wp:cNvGraphicFramePr>
+                    <a:graphicFrameLocks xmlns:a="http://schemas.openxmlformats.org/drawingml/2006/main" noChangeAspect="1"/>
+                  </wp:cNvGraphicFramePr>
+                  <a:graphic xmlns:a="http://schemas.openxmlformats.org/drawingml/2006/main">
+                    <a:graphicData uri="http://schemas.openxmlformats.org/drawingml/2006/picture">
+                      <pic:pic xmlns:pic="http://schemas.openxmlformats.org/drawingml/2006/picture">
+                        <pic:nvPicPr>
+                          <pic:cNvPr id="0" name="Picture 1"/>
+                          <pic:cNvPicPr>
+                            <a:picLocks noChangeAspect="1" noChangeArrowheads="1"/>
+                          </pic:cNvPicPr>
+                        </pic:nvPicPr>
+                        <pic:blipFill>
+                          <a:blip r:embed="rId14" cstate="print">
+                            <a:extLst>
+                              <a:ext uri="{28A0092B-C50C-407E-A947-70E740481C1C}">
+                                <a14:useLocalDpi xmlns:a14="http://schemas.microsoft.com/office/drawing/2010/main" val="0"/>
+                              </a:ext>
+                            </a:extLst>
+                          </a:blip>
+                          <a:srcRect/>
+                          <a:stretch>
+                            <a:fillRect/>
+                          </a:stretch>
+                        </pic:blipFill>
+                        <pic:spPr bwMode="auto">
+                          <a:xfrm>
+                            <a:off x="0" y="0"/>
+                            <a:ext cx="5400040" cy="1089025"/>
+                          </a:xfrm>
+                          <a:prstGeom prst="rect">
+                            <a:avLst/>
+                          </a:prstGeom>
+                          <a:noFill/>
+                          <a:ln>
+                            <a:noFill/>
+                          </a:ln>
+                        </pic:spPr>
+                      </pic:pic>
+                    </a:graphicData>
+                  </a:graphic>
+                </wp:inline>
+              </w:drawing>
+            </w:r>
+          </w:p>
+        </w:tc>
+      </w:tr>
+      <w:tr>
+        <w:tc>
+          <w:tcPr>
+            <w:tcW w:w="8720" w:type="dxa"/>
+          </w:tcPr>
+          <w:p>
+            <w:pPr>
+              <w:pStyle w:val="CellText"/>
+              <w:rPr>
+                <w:noProof/>
+                <w:sz w:val="20"/>
+                <w:szCs w:val="20"/>
+              </w:rPr>
+            </w:pPr>
+            <w:r>
+              <w:rPr>
+                <w:noProof/>
+                <w:sz w:val="20"/>
+                <w:szCs w:val="20"/>
+              </w:rPr>
+              <w:lastRenderedPageBreak/>
+              <w:drawing>
+                <wp:inline distT="0" distB="0" distL="0" distR="0" wp14:anchorId="39BA8D35" wp14:editId="6EB04E0B">
+                  <wp:extent cx="5400040" cy="1089025"/>
+                  <wp:effectExtent l="0" t="0" r="0" b="0"/>
+                  <wp:docPr id="7" name="Imagen 7"/>
+                  <wp:cNvGraphicFramePr>
+                    <a:graphicFrameLocks xmlns:a="http://schemas.openxmlformats.org/drawingml/2006/main" noChangeAspect="1"/>
+                  </wp:cNvGraphicFramePr>
+                  <a:graphic xmlns:a="http://schemas.openxmlformats.org/drawingml/2006/main">
+                    <a:graphicData uri="http://schemas.openxmlformats.org/drawingml/2006/picture">
+                      <pic:pic xmlns:pic="http://schemas.openxmlformats.org/drawingml/2006/picture">
+                        <pic:nvPicPr>
+                          <pic:cNvPr id="0" name="Picture 3"/>
+                          <pic:cNvPicPr>
+                            <a:picLocks noChangeAspect="1" noChangeArrowheads="1"/>
+                          </pic:cNvPicPr>
+                        </pic:nvPicPr>
+                        <pic:blipFill>
+                          <a:blip r:embed="rId15" cstate="print">
+                            <a:extLst>
+                              <a:ext uri="{28A0092B-C50C-407E-A947-70E740481C1C}">
+                                <a14:useLocalDpi xmlns:a14="http://schemas.microsoft.com/office/drawing/2010/main" val="0"/>
+                              </a:ext>
+                            </a:extLst>
+                          </a:blip>
+                          <a:srcRect/>
+                          <a:stretch>
+                            <a:fillRect/>
+                          </a:stretch>
+                        </pic:blipFill>
+                        <pic:spPr bwMode="auto">
+                          <a:xfrm>
+                            <a:off x="0" y="0"/>
+                            <a:ext cx="5400040" cy="1089025"/>
+                          </a:xfrm>
+                          <a:prstGeom prst="rect">
+                            <a:avLst/>
+                          </a:prstGeom>
+                          <a:noFill/>
+                          <a:ln>
+                            <a:noFill/>
+                          </a:ln>
+                        </pic:spPr>
+                      </pic:pic>
+                    </a:graphicData>
+                  </a:graphic>
+                </wp:inline>
+              </w:drawing>
+            </w:r>
+          </w:p>
+        </w:tc>
+      </w:tr>
+      <w:tr>
+        <w:tc>
+          <w:tcPr>
+            <w:tcW w:w="8720" w:type="dxa"/>
+          </w:tcPr>
+          <w:p>
+            <w:pPr>
+              <w:pStyle w:val="CellBullets"/>
+            </w:pPr>
+            <w:r>
+              <w:t>No failures occurred</w:t>
+            </w:r>
+          </w:p>
+          <w:p>
+            <w:pPr>
+              <w:pStyle w:val="CellBullets"/>
+            </w:pPr>
+            <w:r>
+              <w:t xml:space="preserve">Median time for the index is </w:t>
+            </w:r>
+            <w:r>
+              <w:t>6.1</w:t>
+            </w:r>
+            <w:r>
+              <w:t xml:space="preserve"> s. Median time for /predict endpoint is </w:t>
+            </w:r>
+            <w:r>
+              <w:t xml:space="preserve">6.3 </w:t>
+            </w:r>
+            <w:r>
+              <w:t>s</w:t>
+            </w:r>
+          </w:p>
+          <w:p>
+            <w:pPr>
+              <w:pStyle w:val="CellBullets"/>
+            </w:pPr>
+            <w:r>
+              <w:t>Total ratio:</w:t>
+            </w:r>
+          </w:p>
+          <w:p>
+            <w:pPr>
+              <w:pStyle w:val="CellBullets"/>
+              <w:numPr>
+                <w:ilvl w:val="1"/>
+                <w:numId w:val="1"/>
+              </w:numPr>
+              <w:ind w:left="589" w:hanging="283"/>
+            </w:pPr>
+            <w:r>
+              <w:t xml:space="preserve">100.0% </w:t>
+            </w:r>
+            <w:proofErr w:type="spellStart"/>
+            <w:r>
+              <w:t>APIUser</w:t>
+            </w:r>
+            <w:proofErr w:type="spellEnd"/>
+          </w:p>
+          <w:p>
+            <w:pPr>
+              <w:pStyle w:val="CellBullets"/>
+              <w:numPr>
+                <w:ilvl w:val="1"/>
+                <w:numId w:val="1"/>
+              </w:numPr>
+              <w:ind w:left="589" w:hanging="283"/>
+            </w:pPr>
+            <w:r>
+              <w:t xml:space="preserve">50.0% </w:t>
+            </w:r>
+            <w:proofErr w:type="spellStart"/>
+            <w:r>
+              <w:t>testIndex</w:t>
+            </w:r>
+            <w:proofErr w:type="spellEnd"/>
+            <w:r>
+              <w:t xml:space="preserve"> / 50.0% </w:t>
+            </w:r>
+            <w:proofErr w:type="spellStart"/>
+            <w:r>
+              <w:t>testPredict</w:t>
+            </w:r>
+            <w:proofErr w:type="spellEnd"/>
+          </w:p>
+        </w:tc>
+      </w:tr>
+      <w:tr>
+        <w:tc>
+          <w:tcPr>
+            <w:tcW w:w="8720" w:type="dxa"/>
+            <w:shd w:val="clear" w:color="auto" w:fill="B4C6E7" w:themeFill="accent1" w:themeFillTint="66"/>
+          </w:tcPr>
+          <w:p>
+            <w:pPr>
+              <w:pStyle w:val="RowTitle"/>
+            </w:pPr>
+            <w:r>
+              <w:t>Conclusions</w:t>
+            </w:r>
+          </w:p>
+        </w:tc>
+      </w:tr>
+      <w:tr>
+        <w:tc>
+          <w:tcPr>
+            <w:tcW w:w="8720" w:type="dxa"/>
+          </w:tcPr>
+          <w:p>
+            <w:pPr>
+              <w:pStyle w:val="CellText"/>
+            </w:pPr>
+            <w:r>
+              <w:t>Increasing the number of instances of the Model container has a positive effect over the response times, which drop from a median of 27 seconds to 6 seconds (78% of response time improvement). The requests per second increase from 17.4 to 54.5 (more than 300% improvement).</w:t>
+            </w:r>
+          </w:p>
+          <w:p>
+            <w:pPr>
+              <w:pStyle w:val="CellText"/>
+              <w:rPr>
+                <w:b/>
+                <w:bCs/>
+              </w:rPr>
+            </w:pPr>
+            <w:r>
+              <w:rPr>
+                <w:b/>
+                <w:bCs/>
+              </w:rPr>
+              <w:t xml:space="preserve">As a result, the throughput of the system is greatly improved. </w:t>
+            </w:r>
+          </w:p>
+        </w:tc>
+      </w:tr>
+    </w:tbl>
+    <w:p>
+      <w:pPr>
+        <w:rPr>
+          <w:lang w:val="en-US"/>
+        </w:rPr>
+      </w:pPr>
+    </w:p>
+    <w:p>
+      <w:pPr>
+        <w:rPr>
+          <w:rFonts w:ascii="Aptos" w:hAnsi="Aptos"/>
+          <w:lang w:val="en-US"/>
+        </w:rPr>
+      </w:pPr>
+    </w:p>
     <w:p>
       <w:pPr>
         <w:rPr>
@@ -6754,7 +8358,7 @@
   <w:style w:type="paragraph" w:default="1" w:styleId="Normal">
     <w:name w:val="Normal"/>
     <w:qFormat/>
-    <w:rsid w:val="00A3538E"/>
+    <w:rsid w:val="00694E2F"/>
   </w:style>
   <w:style w:type="paragraph" w:styleId="Ttulo1">
     <w:name w:val="heading 1"/>
@@ -6786,10 +8390,9 @@
     <w:next w:val="Normal"/>
     <w:link w:val="Ttulo2Car"/>
     <w:uiPriority w:val="9"/>
-    <w:semiHidden/>
     <w:unhideWhenUsed/>
     <w:qFormat/>
-    <w:rsid w:val="00EA2476"/>
+    <w:rsid w:val="00694E2F"/>
     <w:pPr>
       <w:keepNext/>
       <w:keepLines/>
@@ -6799,8 +8402,9 @@
     <w:rPr>
       <w:rFonts w:asciiTheme="majorHAnsi" w:eastAsiaTheme="majorEastAsia" w:hAnsiTheme="majorHAnsi" w:cstheme="majorBidi"/>
       <w:color w:val="2F5496" w:themeColor="accent1" w:themeShade="BF"/>
-      <w:sz w:val="26"/>
-      <w:szCs w:val="26"/>
+      <w:sz w:val="32"/>
+      <w:szCs w:val="32"/>
+      <w:lang w:val="en-US"/>
     </w:rPr>
   </w:style>
   <w:style w:type="paragraph" w:styleId="Ttulo3">
@@ -7063,13 +8667,13 @@
     <w:basedOn w:val="Fuentedeprrafopredeter"/>
     <w:link w:val="Ttulo2"/>
     <w:uiPriority w:val="9"/>
-    <w:semiHidden/>
-    <w:rsid w:val="00EA2476"/>
+    <w:rsid w:val="00694E2F"/>
     <w:rPr>
       <w:rFonts w:asciiTheme="majorHAnsi" w:eastAsiaTheme="majorEastAsia" w:hAnsiTheme="majorHAnsi" w:cstheme="majorBidi"/>
       <w:color w:val="2F5496" w:themeColor="accent1" w:themeShade="BF"/>
-      <w:sz w:val="26"/>
-      <w:szCs w:val="26"/>
+      <w:sz w:val="32"/>
+      <w:szCs w:val="32"/>
+      <w:lang w:val="en-US"/>
     </w:rPr>
   </w:style>
   <w:style w:type="character" w:customStyle="1" w:styleId="Ttulo3Car">

</xml_diff>